<commit_message>
Completed CSA Arrays Exercises
Still need to test updateArrays() method.
</commit_message>
<xml_diff>
--- a/csa_array_exercise1.docx
+++ b/csa_array_exercise1.docx
@@ -22,7 +22,25 @@
           <w:sz w:val="24"/>
           <w:szCs w:val="24"/>
         </w:rPr>
-        <w:t xml:space="preserve">: Launch BlueJ and load the project Z:\csa\csa_exercises.  </w:t>
+        <w:t xml:space="preserve">: Launch </w:t>
+      </w:r>
+      <w:proofErr w:type="spellStart"/>
+      <w:r>
+        <w:rPr>
+          <w:rFonts w:ascii="Georgia" w:hAnsi="Georgia"/>
+          <w:sz w:val="24"/>
+          <w:szCs w:val="24"/>
+        </w:rPr>
+        <w:t>BlueJ</w:t>
+      </w:r>
+      <w:proofErr w:type="spellEnd"/>
+      <w:r>
+        <w:rPr>
+          <w:rFonts w:ascii="Georgia" w:hAnsi="Georgia"/>
+          <w:sz w:val="24"/>
+          <w:szCs w:val="24"/>
+        </w:rPr>
+        <w:t xml:space="preserve"> and load the project Z:\csa\csa_exercises.  </w:t>
       </w:r>
       <w:r>
         <w:rPr>
@@ -37,8 +55,18 @@
           <w:sz w:val="24"/>
           <w:szCs w:val="24"/>
         </w:rPr>
-        <w:t xml:space="preserve">  We will create one class containing several arrays and methods..</w:t>
-      </w:r>
+        <w:t xml:space="preserve">  We will create one class containing several arrays and methods</w:t>
+      </w:r>
+      <w:proofErr w:type="gramStart"/>
+      <w:r>
+        <w:rPr>
+          <w:rFonts w:ascii="Georgia" w:hAnsi="Georgia"/>
+          <w:sz w:val="24"/>
+          <w:szCs w:val="24"/>
+        </w:rPr>
+        <w:t>..</w:t>
+      </w:r>
+      <w:proofErr w:type="gramEnd"/>
     </w:p>
     <w:p>
       <w:pPr>
@@ -77,14 +105,7 @@
           <w:rFonts w:ascii="Georgia" w:hAnsi="Georgia"/>
           <w:i/>
         </w:rPr>
-        <w:t>: If you are doing this as a Java exercise, you will need to create a class file for each class and test it in a main method.  Sample Java main metho</w:t>
-      </w:r>
-      <w:r>
-        <w:rPr>
-          <w:rFonts w:ascii="Georgia" w:hAnsi="Georgia"/>
-          <w:i/>
-        </w:rPr>
-        <w:t>d follows:</w:t>
+        <w:t>: If you are doing this as a Java exercise, you will need to create a class file for each class and test it in a main method.  Sample Java main method follows:</w:t>
       </w:r>
     </w:p>
     <w:p>
@@ -106,21 +127,19 @@
           <w:sz w:val="18"/>
           <w:szCs w:val="18"/>
         </w:rPr>
-        <w:t>Public static void main(String[] args) {</w:t>
-      </w:r>
-    </w:p>
-    <w:p>
-      <w:pPr>
-        <w:pStyle w:val="Standard"/>
-        <w:spacing w:line="12pt" w:lineRule="auto"/>
-        <w:ind w:start="18pt"/>
+        <w:t xml:space="preserve">Public static void </w:t>
+      </w:r>
+      <w:proofErr w:type="gramStart"/>
+      <w:r>
         <w:rPr>
           <w:rFonts w:ascii="Courier New" w:hAnsi="Courier New" w:cs="Courier New"/>
           <w:i/>
           <w:sz w:val="18"/>
           <w:szCs w:val="18"/>
         </w:rPr>
-      </w:pPr>
+        <w:t>main(</w:t>
+      </w:r>
+      <w:proofErr w:type="gramEnd"/>
       <w:r>
         <w:rPr>
           <w:rFonts w:ascii="Courier New" w:hAnsi="Courier New" w:cs="Courier New"/>
@@ -128,6 +147,48 @@
           <w:sz w:val="18"/>
           <w:szCs w:val="18"/>
         </w:rPr>
+        <w:t xml:space="preserve">String[] </w:t>
+      </w:r>
+      <w:proofErr w:type="spellStart"/>
+      <w:r>
+        <w:rPr>
+          <w:rFonts w:ascii="Courier New" w:hAnsi="Courier New" w:cs="Courier New"/>
+          <w:i/>
+          <w:sz w:val="18"/>
+          <w:szCs w:val="18"/>
+        </w:rPr>
+        <w:t>args</w:t>
+      </w:r>
+      <w:proofErr w:type="spellEnd"/>
+      <w:r>
+        <w:rPr>
+          <w:rFonts w:ascii="Courier New" w:hAnsi="Courier New" w:cs="Courier New"/>
+          <w:i/>
+          <w:sz w:val="18"/>
+          <w:szCs w:val="18"/>
+        </w:rPr>
+        <w:t>) {</w:t>
+      </w:r>
+    </w:p>
+    <w:p>
+      <w:pPr>
+        <w:pStyle w:val="Standard"/>
+        <w:spacing w:line="12pt" w:lineRule="auto"/>
+        <w:ind w:start="18pt"/>
+        <w:rPr>
+          <w:rFonts w:ascii="Courier New" w:hAnsi="Courier New" w:cs="Courier New"/>
+          <w:i/>
+          <w:sz w:val="18"/>
+          <w:szCs w:val="18"/>
+        </w:rPr>
+      </w:pPr>
+      <w:r>
+        <w:rPr>
+          <w:rFonts w:ascii="Courier New" w:hAnsi="Courier New" w:cs="Courier New"/>
+          <w:i/>
+          <w:sz w:val="18"/>
+          <w:szCs w:val="18"/>
+        </w:rPr>
         <w:t>}</w:t>
       </w:r>
     </w:p>
@@ -142,14 +203,25 @@
           <w:szCs w:val="24"/>
         </w:rPr>
       </w:pPr>
-      <w:r>
-        <w:rPr>
-          <w:rFonts w:ascii="Georgia" w:hAnsi="Georgia"/>
-          <w:b/>
-          <w:sz w:val="24"/>
-          <w:szCs w:val="24"/>
-        </w:rPr>
-        <w:t>ArrayLists (</w:t>
+      <w:proofErr w:type="spellStart"/>
+      <w:r>
+        <w:rPr>
+          <w:rFonts w:ascii="Georgia" w:hAnsi="Georgia"/>
+          <w:b/>
+          <w:sz w:val="24"/>
+          <w:szCs w:val="24"/>
+        </w:rPr>
+        <w:t>ArrayLists</w:t>
+      </w:r>
+      <w:proofErr w:type="spellEnd"/>
+      <w:r>
+        <w:rPr>
+          <w:rFonts w:ascii="Georgia" w:hAnsi="Georgia"/>
+          <w:b/>
+          <w:sz w:val="24"/>
+          <w:szCs w:val="24"/>
+        </w:rPr>
+        <w:t xml:space="preserve"> (</w:t>
       </w:r>
       <w:r>
         <w:rPr>
@@ -191,6 +263,7 @@
         </w:rPr>
         <w:t xml:space="preserve">Java arrays are not very flexible.  If you want an array that holds 10 elements to hold 20, you need to create a new array with a size of 20.  The </w:t>
       </w:r>
+      <w:proofErr w:type="spellStart"/>
       <w:r>
         <w:rPr>
           <w:rFonts w:ascii="Courier New" w:hAnsi="Courier New"/>
@@ -199,21 +272,14 @@
         </w:rPr>
         <w:t>ArrayList</w:t>
       </w:r>
-      <w:r>
-        <w:rPr>
-          <w:rFonts w:ascii="Georgia" w:hAnsi="Georgia"/>
-          <w:sz w:val="24"/>
-          <w:szCs w:val="24"/>
-        </w:rPr>
-        <w:t xml:space="preserve"> class allo</w:t>
-      </w:r>
-      <w:r>
-        <w:rPr>
-          <w:rFonts w:ascii="Georgia" w:hAnsi="Georgia"/>
-          <w:sz w:val="24"/>
-          <w:szCs w:val="24"/>
-        </w:rPr>
-        <w:t>ws programmers to work with arrays that easily grow and shrink in size with simple method calls.</w:t>
+      <w:proofErr w:type="spellEnd"/>
+      <w:r>
+        <w:rPr>
+          <w:rFonts w:ascii="Georgia" w:hAnsi="Georgia"/>
+          <w:sz w:val="24"/>
+          <w:szCs w:val="24"/>
+        </w:rPr>
+        <w:t xml:space="preserve"> class allows programmers to work with arrays that easily grow and shrink in size with simple method calls.</w:t>
       </w:r>
     </w:p>
     <w:p>
@@ -235,6 +301,7 @@
         </w:rPr>
         <w:t xml:space="preserve">You must import a Java package in order to work with the </w:t>
       </w:r>
+      <w:proofErr w:type="spellStart"/>
       <w:r>
         <w:rPr>
           <w:rFonts w:ascii="Courier New" w:hAnsi="Courier New"/>
@@ -243,21 +310,32 @@
         </w:rPr>
         <w:t>ArrayList</w:t>
       </w:r>
-      <w:r>
-        <w:rPr>
-          <w:rFonts w:ascii="Georgia" w:hAnsi="Georgia"/>
-          <w:sz w:val="24"/>
-          <w:szCs w:val="24"/>
-        </w:rPr>
-        <w:t xml:space="preserve"> class.  Study up on ArrayLists before you go further in this exercise. The examples you find</w:t>
-      </w:r>
-      <w:r>
-        <w:rPr>
-          <w:rFonts w:ascii="Georgia" w:hAnsi="Georgia"/>
-          <w:sz w:val="24"/>
-          <w:szCs w:val="24"/>
-        </w:rPr>
-        <w:t xml:space="preserve">, will have the import statement defined.  </w:t>
+      <w:proofErr w:type="spellEnd"/>
+      <w:r>
+        <w:rPr>
+          <w:rFonts w:ascii="Georgia" w:hAnsi="Georgia"/>
+          <w:sz w:val="24"/>
+          <w:szCs w:val="24"/>
+        </w:rPr>
+        <w:t xml:space="preserve"> class.  Study up on </w:t>
+      </w:r>
+      <w:proofErr w:type="spellStart"/>
+      <w:r>
+        <w:rPr>
+          <w:rFonts w:ascii="Georgia" w:hAnsi="Georgia"/>
+          <w:sz w:val="24"/>
+          <w:szCs w:val="24"/>
+        </w:rPr>
+        <w:t>ArrayLists</w:t>
+      </w:r>
+      <w:proofErr w:type="spellEnd"/>
+      <w:r>
+        <w:rPr>
+          <w:rFonts w:ascii="Georgia" w:hAnsi="Georgia"/>
+          <w:sz w:val="24"/>
+          <w:szCs w:val="24"/>
+        </w:rPr>
+        <w:t xml:space="preserve"> before you go further in this exercise. The examples you find, will have the import statement defined.  </w:t>
       </w:r>
       <w:r>
         <w:rPr>
@@ -279,7 +357,51 @@
           <w:sz w:val="24"/>
           <w:szCs w:val="24"/>
         </w:rPr>
-        <w:t>: ArrayLists cannot work with primitive types like int or double.  They are typically used for Strings.</w:t>
+        <w:t xml:space="preserve">: </w:t>
+      </w:r>
+      <w:proofErr w:type="spellStart"/>
+      <w:r>
+        <w:rPr>
+          <w:rFonts w:ascii="Georgia" w:hAnsi="Georgia"/>
+          <w:i/>
+          <w:iCs/>
+          <w:sz w:val="24"/>
+          <w:szCs w:val="24"/>
+        </w:rPr>
+        <w:t>ArrayLists</w:t>
+      </w:r>
+      <w:proofErr w:type="spellEnd"/>
+      <w:r>
+        <w:rPr>
+          <w:rFonts w:ascii="Georgia" w:hAnsi="Georgia"/>
+          <w:i/>
+          <w:iCs/>
+          <w:sz w:val="24"/>
+          <w:szCs w:val="24"/>
+        </w:rPr>
+        <w:t xml:space="preserve"> cannot work with primitive types like </w:t>
+      </w:r>
+      <w:proofErr w:type="spellStart"/>
+      <w:r>
+        <w:rPr>
+          <w:rFonts w:ascii="Georgia" w:hAnsi="Georgia"/>
+          <w:i/>
+          <w:iCs/>
+          <w:sz w:val="24"/>
+          <w:szCs w:val="24"/>
+        </w:rPr>
+        <w:t>int</w:t>
+      </w:r>
+      <w:proofErr w:type="spellEnd"/>
+      <w:r>
+        <w:rPr>
+          <w:rFonts w:ascii="Georgia" w:hAnsi="Georgia"/>
+          <w:i/>
+          <w:iCs/>
+          <w:sz w:val="24"/>
+          <w:szCs w:val="24"/>
+        </w:rPr>
+        <w:t xml:space="preserve"> or double.  They are typically used for Strings.</w:t>
       </w:r>
     </w:p>
     <w:p>
@@ -293,6 +415,7 @@
           <w:szCs w:val="28"/>
         </w:rPr>
       </w:pPr>
+      <w:proofErr w:type="spellStart"/>
       <w:r>
         <w:rPr>
           <w:rFonts w:ascii="Georgia" w:hAnsi="Georgia"/>
@@ -302,6 +425,7 @@
         </w:rPr>
         <w:t>ArrayTest</w:t>
       </w:r>
+      <w:proofErr w:type="spellEnd"/>
       <w:r>
         <w:rPr>
           <w:rFonts w:ascii="Georgia" w:hAnsi="Georgia"/>
@@ -328,9 +452,9 @@
           <w:sz w:val="24"/>
           <w:szCs w:val="24"/>
         </w:rPr>
-        <w:lastRenderedPageBreak/>
         <w:t xml:space="preserve">In this exercise, you will create the </w:t>
       </w:r>
+      <w:proofErr w:type="spellStart"/>
       <w:r>
         <w:rPr>
           <w:rFonts w:ascii="Courier New" w:hAnsi="Courier New"/>
@@ -339,6 +463,7 @@
         </w:rPr>
         <w:t>ArrayTest</w:t>
       </w:r>
+      <w:proofErr w:type="spellEnd"/>
       <w:r>
         <w:rPr>
           <w:rFonts w:ascii="Georgia" w:hAnsi="Georgia"/>
@@ -368,7 +493,25 @@
           <w:b/>
           <w:bCs/>
         </w:rPr>
-        <w:t>Import the java package required to work with ArrayLists.</w:t>
+        <w:t xml:space="preserve">Import the java package required to work with </w:t>
+      </w:r>
+      <w:proofErr w:type="spellStart"/>
+      <w:r>
+        <w:rPr>
+          <w:rFonts w:ascii="Georgia" w:hAnsi="Georgia"/>
+          <w:b/>
+          <w:bCs/>
+        </w:rPr>
+        <w:t>ArrayLists</w:t>
+      </w:r>
+      <w:proofErr w:type="spellEnd"/>
+      <w:r>
+        <w:rPr>
+          <w:rFonts w:ascii="Georgia" w:hAnsi="Georgia"/>
+          <w:b/>
+          <w:bCs/>
+        </w:rPr>
+        <w:t>.</w:t>
       </w:r>
     </w:p>
     <w:p>
@@ -399,15 +542,7 @@
           <w:sz w:val="24"/>
           <w:szCs w:val="24"/>
         </w:rPr>
-        <w:t xml:space="preserve"> – They are as follow</w:t>
-      </w:r>
-      <w:r>
-        <w:rPr>
-          <w:rFonts w:ascii="Georgia" w:hAnsi="Georgia"/>
-          <w:sz w:val="24"/>
-          <w:szCs w:val="24"/>
-        </w:rPr>
-        <w:t>s:</w:t>
+        <w:t xml:space="preserve"> – They are as follows:</w:t>
       </w:r>
     </w:p>
     <w:p>
@@ -424,6 +559,8 @@
           <w:szCs w:val="24"/>
         </w:rPr>
       </w:pPr>
+      <w:proofErr w:type="spellStart"/>
+      <w:proofErr w:type="gramStart"/>
       <w:r>
         <w:rPr>
           <w:rFonts w:ascii="Courier New" w:hAnsi="Courier New"/>
@@ -434,6 +571,8 @@
         </w:rPr>
         <w:t>intArray</w:t>
       </w:r>
+      <w:proofErr w:type="spellEnd"/>
+      <w:proofErr w:type="gramEnd"/>
       <w:r>
         <w:rPr>
           <w:rFonts w:ascii="Courier New" w:hAnsi="Courier New"/>
@@ -465,6 +604,8 @@
           <w:szCs w:val="24"/>
         </w:rPr>
       </w:pPr>
+      <w:proofErr w:type="spellStart"/>
+      <w:proofErr w:type="gramStart"/>
       <w:r>
         <w:rPr>
           <w:rFonts w:ascii="Courier New" w:hAnsi="Courier New"/>
@@ -473,7 +614,19 @@
           <w:sz w:val="24"/>
           <w:szCs w:val="24"/>
         </w:rPr>
-        <w:t xml:space="preserve">stringArray - </w:t>
+        <w:t>stringArray</w:t>
+      </w:r>
+      <w:proofErr w:type="spellEnd"/>
+      <w:proofErr w:type="gramEnd"/>
+      <w:r>
+        <w:rPr>
+          <w:rFonts w:ascii="Courier New" w:hAnsi="Courier New"/>
+          <w:b/>
+          <w:bCs/>
+          <w:sz w:val="24"/>
+          <w:szCs w:val="24"/>
+        </w:rPr>
+        <w:t xml:space="preserve"> - </w:t>
       </w:r>
       <w:r>
         <w:rPr>
@@ -498,6 +651,8 @@
           <w:szCs w:val="24"/>
         </w:rPr>
       </w:pPr>
+      <w:proofErr w:type="spellStart"/>
+      <w:proofErr w:type="gramStart"/>
       <w:r>
         <w:rPr>
           <w:rFonts w:ascii="Courier New" w:hAnsi="Courier New"/>
@@ -508,14 +663,106 @@
         </w:rPr>
         <w:t>stringArrayList</w:t>
       </w:r>
-      <w:r>
-        <w:rPr>
-          <w:rFonts w:ascii="Georgia" w:hAnsi="Georgia"/>
-          <w:sz w:val="24"/>
-          <w:szCs w:val="24"/>
-        </w:rPr>
-        <w:t xml:space="preserve"> - an empty String ArrayList.</w:t>
-      </w:r>
+      <w:proofErr w:type="spellEnd"/>
+      <w:proofErr w:type="gramEnd"/>
+      <w:r>
+        <w:rPr>
+          <w:rFonts w:ascii="Georgia" w:hAnsi="Georgia"/>
+          <w:sz w:val="24"/>
+          <w:szCs w:val="24"/>
+        </w:rPr>
+        <w:t xml:space="preserve"> - an empty String </w:t>
+      </w:r>
+      <w:proofErr w:type="spellStart"/>
+      <w:r>
+        <w:rPr>
+          <w:rFonts w:ascii="Georgia" w:hAnsi="Georgia"/>
+          <w:sz w:val="24"/>
+          <w:szCs w:val="24"/>
+        </w:rPr>
+        <w:t>ArrayList</w:t>
+      </w:r>
+      <w:proofErr w:type="spellEnd"/>
+      <w:r>
+        <w:rPr>
+          <w:rFonts w:ascii="Georgia" w:hAnsi="Georgia"/>
+          <w:sz w:val="24"/>
+          <w:szCs w:val="24"/>
+        </w:rPr>
+        <w:t>.</w:t>
+      </w:r>
+    </w:p>
+    <w:p>
+      <w:pPr>
+        <w:jc w:val="end"/>
+        <w:rPr>
+          <w:rFonts w:ascii="Georgia" w:hAnsi="Georgia"/>
+          <w:b/>
+          <w:bCs/>
+          <w:i/>
+          <w:sz w:val="24"/>
+          <w:szCs w:val="24"/>
+        </w:rPr>
+      </w:pPr>
+    </w:p>
+    <w:p>
+      <w:pPr>
+        <w:jc w:val="end"/>
+        <w:rPr>
+          <w:rFonts w:ascii="Georgia" w:hAnsi="Georgia"/>
+          <w:b/>
+          <w:bCs/>
+          <w:i/>
+          <w:sz w:val="24"/>
+          <w:szCs w:val="24"/>
+        </w:rPr>
+      </w:pPr>
+      <w:r>
+        <w:rPr>
+          <w:rFonts w:ascii="Georgia" w:hAnsi="Georgia"/>
+          <w:b/>
+          <w:bCs/>
+          <w:i/>
+          <w:sz w:val="24"/>
+          <w:szCs w:val="24"/>
+        </w:rPr>
+        <w:t>Continued on next page</w:t>
+      </w:r>
+    </w:p>
+    <w:p>
+      <w:pPr>
+        <w:rPr>
+          <w:rFonts w:ascii="Georgia" w:hAnsi="Georgia"/>
+          <w:b/>
+          <w:bCs/>
+          <w:i/>
+          <w:sz w:val="24"/>
+          <w:szCs w:val="24"/>
+        </w:rPr>
+      </w:pPr>
+      <w:r>
+        <w:rPr>
+          <w:rFonts w:ascii="Georgia" w:hAnsi="Georgia"/>
+          <w:b/>
+          <w:bCs/>
+          <w:i/>
+          <w:sz w:val="24"/>
+          <w:szCs w:val="24"/>
+        </w:rPr>
+        <w:br w:type="page"/>
+      </w:r>
+    </w:p>
+    <w:p>
+      <w:pPr>
+        <w:rPr>
+          <w:rFonts w:ascii="Georgia" w:hAnsi="Georgia"/>
+          <w:b/>
+          <w:bCs/>
+          <w:i/>
+          <w:sz w:val="24"/>
+          <w:szCs w:val="24"/>
+        </w:rPr>
+      </w:pPr>
     </w:p>
     <w:p>
       <w:pPr>
@@ -542,7 +789,33 @@
           <w:sz w:val="24"/>
           <w:szCs w:val="24"/>
         </w:rPr>
-        <w:t xml:space="preserve"> – The constructor method will populate the arrays with default values.</w:t>
+        <w:t xml:space="preserve"> – The constructor method will populate the </w:t>
+      </w:r>
+      <w:proofErr w:type="gramStart"/>
+      <w:r>
+        <w:rPr>
+          <w:rFonts w:ascii="Georgia" w:hAnsi="Georgia"/>
+          <w:sz w:val="24"/>
+          <w:szCs w:val="24"/>
+        </w:rPr>
+        <w:t>arrays</w:t>
+      </w:r>
+      <w:proofErr w:type="gramEnd"/>
+      <w:r>
+        <w:rPr>
+          <w:rFonts w:ascii="Georgia" w:hAnsi="Georgia"/>
+          <w:sz w:val="24"/>
+          <w:szCs w:val="24"/>
+        </w:rPr>
+        <w:t xml:space="preserve"> with default values.</w:t>
+      </w:r>
+      <w:r>
+        <w:rPr>
+          <w:rFonts w:ascii="Georgia" w:hAnsi="Georgia"/>
+          <w:sz w:val="24"/>
+          <w:szCs w:val="24"/>
+        </w:rPr>
+        <w:t xml:space="preserve">  Use for loops to populate the following arrays as defined below:</w:t>
       </w:r>
     </w:p>
     <w:p>
@@ -554,6 +827,8 @@
         </w:numPr>
         <w:spacing w:after="4.30pt" w:line="14.40pt" w:lineRule="auto"/>
       </w:pPr>
+      <w:proofErr w:type="spellStart"/>
+      <w:proofErr w:type="gramStart"/>
       <w:r>
         <w:rPr>
           <w:rFonts w:ascii="Courier New" w:hAnsi="Courier New"/>
@@ -564,6 +839,8 @@
         </w:rPr>
         <w:t>intArray</w:t>
       </w:r>
+      <w:proofErr w:type="spellEnd"/>
+      <w:proofErr w:type="gramEnd"/>
       <w:r>
         <w:rPr>
           <w:rFonts w:ascii="Georgia" w:hAnsi="Georgia"/>
@@ -592,6 +869,8 @@
         </w:numPr>
         <w:spacing w:after="4.30pt" w:line="14.40pt" w:lineRule="auto"/>
       </w:pPr>
+      <w:proofErr w:type="spellStart"/>
+      <w:proofErr w:type="gramStart"/>
       <w:r>
         <w:rPr>
           <w:rFonts w:ascii="Courier New" w:hAnsi="Courier New"/>
@@ -602,21 +881,51 @@
         </w:rPr>
         <w:t>stringArray</w:t>
       </w:r>
-      <w:r>
-        <w:rPr>
-          <w:rFonts w:ascii="Georgia" w:hAnsi="Georgia"/>
-          <w:sz w:val="24"/>
-          <w:szCs w:val="24"/>
-        </w:rPr>
-        <w:t xml:space="preserve"> – populate this array with 25 strings that say “stringArra</w:t>
-      </w:r>
-      <w:r>
-        <w:rPr>
-          <w:rFonts w:ascii="Georgia" w:hAnsi="Georgia"/>
-          <w:sz w:val="24"/>
-          <w:szCs w:val="24"/>
-        </w:rPr>
-        <w:t>y Item: 1”, “stringArray Item: 2” etc.</w:t>
+      <w:proofErr w:type="spellEnd"/>
+      <w:proofErr w:type="gramEnd"/>
+      <w:r>
+        <w:rPr>
+          <w:rFonts w:ascii="Georgia" w:hAnsi="Georgia"/>
+          <w:sz w:val="24"/>
+          <w:szCs w:val="24"/>
+        </w:rPr>
+        <w:t xml:space="preserve"> – populate this array with 25 strings that say “</w:t>
+      </w:r>
+      <w:proofErr w:type="spellStart"/>
+      <w:r>
+        <w:rPr>
+          <w:rFonts w:ascii="Georgia" w:hAnsi="Georgia"/>
+          <w:sz w:val="24"/>
+          <w:szCs w:val="24"/>
+        </w:rPr>
+        <w:t>stringArray</w:t>
+      </w:r>
+      <w:proofErr w:type="spellEnd"/>
+      <w:r>
+        <w:rPr>
+          <w:rFonts w:ascii="Georgia" w:hAnsi="Georgia"/>
+          <w:sz w:val="24"/>
+          <w:szCs w:val="24"/>
+        </w:rPr>
+        <w:t xml:space="preserve"> Item: 1”, “</w:t>
+      </w:r>
+      <w:proofErr w:type="spellStart"/>
+      <w:r>
+        <w:rPr>
+          <w:rFonts w:ascii="Georgia" w:hAnsi="Georgia"/>
+          <w:sz w:val="24"/>
+          <w:szCs w:val="24"/>
+        </w:rPr>
+        <w:t>stringArray</w:t>
+      </w:r>
+      <w:proofErr w:type="spellEnd"/>
+      <w:r>
+        <w:rPr>
+          <w:rFonts w:ascii="Georgia" w:hAnsi="Georgia"/>
+          <w:sz w:val="24"/>
+          <w:szCs w:val="24"/>
+        </w:rPr>
+        <w:t xml:space="preserve"> Item: 2” etc.</w:t>
       </w:r>
     </w:p>
     <w:p>
@@ -629,6 +938,8 @@
         <w:spacing w:after="4.30pt" w:line="14.40pt" w:lineRule="auto"/>
         <w:ind w:start="67.45pt"/>
       </w:pPr>
+      <w:proofErr w:type="spellStart"/>
+      <w:proofErr w:type="gramStart"/>
       <w:r>
         <w:rPr>
           <w:rFonts w:ascii="Courier New" w:hAnsi="Courier New"/>
@@ -639,13 +950,51 @@
         </w:rPr>
         <w:t>stringArrayList</w:t>
       </w:r>
-      <w:r>
-        <w:rPr>
-          <w:rFonts w:ascii="Georgia" w:hAnsi="Georgia"/>
-          <w:sz w:val="24"/>
-          <w:szCs w:val="24"/>
-        </w:rPr>
-        <w:t xml:space="preserve"> – populate this array with 25 strings that say “stringArrayList Item: 1”, “stringArrayList Item: 2” etc.</w:t>
+      <w:proofErr w:type="spellEnd"/>
+      <w:proofErr w:type="gramEnd"/>
+      <w:r>
+        <w:rPr>
+          <w:rFonts w:ascii="Georgia" w:hAnsi="Georgia"/>
+          <w:sz w:val="24"/>
+          <w:szCs w:val="24"/>
+        </w:rPr>
+        <w:t xml:space="preserve"> – populate this array with 25 strings that say “</w:t>
+      </w:r>
+      <w:proofErr w:type="spellStart"/>
+      <w:r>
+        <w:rPr>
+          <w:rFonts w:ascii="Georgia" w:hAnsi="Georgia"/>
+          <w:sz w:val="24"/>
+          <w:szCs w:val="24"/>
+        </w:rPr>
+        <w:t>stringArrayList</w:t>
+      </w:r>
+      <w:proofErr w:type="spellEnd"/>
+      <w:r>
+        <w:rPr>
+          <w:rFonts w:ascii="Georgia" w:hAnsi="Georgia"/>
+          <w:sz w:val="24"/>
+          <w:szCs w:val="24"/>
+        </w:rPr>
+        <w:t xml:space="preserve"> Item: 1”, “</w:t>
+      </w:r>
+      <w:proofErr w:type="spellStart"/>
+      <w:r>
+        <w:rPr>
+          <w:rFonts w:ascii="Georgia" w:hAnsi="Georgia"/>
+          <w:sz w:val="24"/>
+          <w:szCs w:val="24"/>
+        </w:rPr>
+        <w:t>stringArrayList</w:t>
+      </w:r>
+      <w:proofErr w:type="spellEnd"/>
+      <w:r>
+        <w:rPr>
+          <w:rFonts w:ascii="Georgia" w:hAnsi="Georgia"/>
+          <w:sz w:val="24"/>
+          <w:szCs w:val="24"/>
+        </w:rPr>
+        <w:t xml:space="preserve"> Item: 2” etc.</w:t>
       </w:r>
     </w:p>
     <w:p>
@@ -661,7 +1010,6 @@
           <w:sz w:val="24"/>
           <w:szCs w:val="24"/>
         </w:rPr>
-        <w:lastRenderedPageBreak/>
         <w:t>Note:</w:t>
       </w:r>
       <w:r>
@@ -688,15 +1036,7 @@
           <w:sz w:val="24"/>
           <w:szCs w:val="24"/>
         </w:rPr>
-        <w:t xml:space="preserve"> work with arrays of different sizes (different</w:t>
-      </w:r>
-      <w:r>
-        <w:rPr>
-          <w:rFonts w:ascii="Georgia" w:hAnsi="Georgia"/>
-          <w:sz w:val="24"/>
-          <w:szCs w:val="24"/>
-        </w:rPr>
-        <w:t xml:space="preserve"> numbers of elements). </w:t>
+        <w:t xml:space="preserve"> work with arrays of different sizes (different numbers of elements). </w:t>
       </w:r>
       <w:r>
         <w:rPr>
@@ -734,16 +1074,47 @@
           <w:sz w:val="24"/>
           <w:szCs w:val="24"/>
         </w:rPr>
-        <w:t xml:space="preserve"> printArray()</w:t>
-      </w:r>
-      <w:r>
-        <w:rPr>
-          <w:rFonts w:ascii="Georgia" w:hAnsi="Georgia"/>
-          <w:sz w:val="24"/>
-          <w:szCs w:val="24"/>
-        </w:rPr>
         <w:t xml:space="preserve"> </w:t>
       </w:r>
+      <w:proofErr w:type="spellStart"/>
+      <w:proofErr w:type="gramStart"/>
+      <w:r>
+        <w:rPr>
+          <w:rFonts w:ascii="Courier New" w:hAnsi="Courier New" w:cs="Courier New"/>
+          <w:b/>
+          <w:sz w:val="24"/>
+          <w:szCs w:val="24"/>
+        </w:rPr>
+        <w:t>printArray</w:t>
+      </w:r>
+      <w:proofErr w:type="spellEnd"/>
+      <w:r>
+        <w:rPr>
+          <w:rFonts w:ascii="Courier New" w:hAnsi="Courier New" w:cs="Courier New"/>
+          <w:b/>
+          <w:sz w:val="24"/>
+          <w:szCs w:val="24"/>
+        </w:rPr>
+        <w:t>(</w:t>
+      </w:r>
+      <w:proofErr w:type="gramEnd"/>
+      <w:r>
+        <w:rPr>
+          <w:rFonts w:ascii="Courier New" w:hAnsi="Courier New" w:cs="Courier New"/>
+          <w:b/>
+          <w:sz w:val="24"/>
+          <w:szCs w:val="24"/>
+        </w:rPr>
+        <w:t>)</w:t>
+      </w:r>
+      <w:r>
+        <w:rPr>
+          <w:rFonts w:ascii="Georgia" w:hAnsi="Georgia"/>
+          <w:sz w:val="24"/>
+          <w:szCs w:val="24"/>
+        </w:rPr>
+        <w:t xml:space="preserve"> </w:t>
+      </w:r>
       <w:r>
         <w:rPr>
           <w:rFonts w:ascii="Georgia" w:hAnsi="Georgia"/>
@@ -759,15 +1130,41 @@
           <w:sz w:val="24"/>
           <w:szCs w:val="24"/>
         </w:rPr>
-        <w:t>- This method will be used to print both integer and array classes,  therefore it mus</w:t>
-      </w:r>
-      <w:r>
-        <w:rPr>
-          <w:rFonts w:ascii="Georgia" w:hAnsi="Georgia"/>
-          <w:sz w:val="24"/>
-          <w:szCs w:val="24"/>
-        </w:rPr>
-        <w:t>t be overloaded.</w:t>
+        <w:t>- This method will be used to print integer</w:t>
+      </w:r>
+      <w:r>
+        <w:rPr>
+          <w:rFonts w:ascii="Georgia" w:hAnsi="Georgia"/>
+          <w:sz w:val="24"/>
+          <w:szCs w:val="24"/>
+        </w:rPr>
+        <w:t xml:space="preserve">, String and </w:t>
+      </w:r>
+      <w:proofErr w:type="spellStart"/>
+      <w:r>
+        <w:rPr>
+          <w:rFonts w:ascii="Georgia" w:hAnsi="Georgia"/>
+          <w:sz w:val="24"/>
+          <w:szCs w:val="24"/>
+        </w:rPr>
+        <w:t>ArrayList</w:t>
+      </w:r>
+      <w:proofErr w:type="spellEnd"/>
+      <w:r>
+        <w:rPr>
+          <w:rFonts w:ascii="Georgia" w:hAnsi="Georgia"/>
+          <w:sz w:val="24"/>
+          <w:szCs w:val="24"/>
+        </w:rPr>
+        <w:t xml:space="preserve"> arrays</w:t>
+      </w:r>
+      <w:r>
+        <w:rPr>
+          <w:rFonts w:ascii="Georgia" w:hAnsi="Georgia"/>
+          <w:sz w:val="24"/>
+          <w:szCs w:val="24"/>
+        </w:rPr>
+        <w:t>,  therefore it must be overloaded.</w:t>
       </w:r>
       <w:r>
         <w:rPr>
@@ -832,15 +1229,23 @@
           <w:sz w:val="24"/>
           <w:szCs w:val="24"/>
         </w:rPr>
-        <w:t>Create the version of the method th</w:t>
-      </w:r>
-      <w:r>
-        <w:rPr>
-          <w:rFonts w:ascii="Georgia" w:hAnsi="Georgia"/>
-          <w:sz w:val="24"/>
-          <w:szCs w:val="24"/>
-        </w:rPr>
-        <w:t>at prints the values of a integer array that is passed into it.</w:t>
+        <w:t>Create the version of the method that prints the values of a</w:t>
+      </w:r>
+      <w:r>
+        <w:rPr>
+          <w:rFonts w:ascii="Georgia" w:hAnsi="Georgia"/>
+          <w:sz w:val="24"/>
+          <w:szCs w:val="24"/>
+        </w:rPr>
+        <w:t>n</w:t>
+      </w:r>
+      <w:r>
+        <w:rPr>
+          <w:rFonts w:ascii="Georgia" w:hAnsi="Georgia"/>
+          <w:sz w:val="24"/>
+          <w:szCs w:val="24"/>
+        </w:rPr>
+        <w:t xml:space="preserve"> integer array that is passed into it.</w:t>
       </w:r>
     </w:p>
     <w:p>
@@ -863,7 +1268,25 @@
           <w:sz w:val="24"/>
           <w:szCs w:val="24"/>
         </w:rPr>
-        <w:t>Create the version of the method that prints the values of StringArray that is passed into it.</w:t>
+        <w:t xml:space="preserve">Create the version of the method that prints the values of </w:t>
+      </w:r>
+      <w:proofErr w:type="spellStart"/>
+      <w:r>
+        <w:rPr>
+          <w:rFonts w:ascii="Georgia" w:hAnsi="Georgia"/>
+          <w:sz w:val="24"/>
+          <w:szCs w:val="24"/>
+        </w:rPr>
+        <w:t>StringArray</w:t>
+      </w:r>
+      <w:proofErr w:type="spellEnd"/>
+      <w:r>
+        <w:rPr>
+          <w:rFonts w:ascii="Georgia" w:hAnsi="Georgia"/>
+          <w:sz w:val="24"/>
+          <w:szCs w:val="24"/>
+        </w:rPr>
+        <w:t xml:space="preserve"> that is passed into it.</w:t>
       </w:r>
     </w:p>
     <w:p>
@@ -886,7 +1309,39 @@
           <w:sz w:val="24"/>
           <w:szCs w:val="24"/>
         </w:rPr>
-        <w:t>Nothing is returned either method.</w:t>
+        <w:t xml:space="preserve">Nothing is returned </w:t>
+      </w:r>
+      <w:r>
+        <w:rPr>
+          <w:rFonts w:ascii="Georgia" w:hAnsi="Georgia"/>
+          <w:sz w:val="24"/>
+          <w:szCs w:val="24"/>
+        </w:rPr>
+        <w:t>from any of the above</w:t>
+      </w:r>
+      <w:r>
+        <w:rPr>
+          <w:rFonts w:ascii="Georgia" w:hAnsi="Georgia"/>
+          <w:sz w:val="24"/>
+          <w:szCs w:val="24"/>
+        </w:rPr>
+        <w:t xml:space="preserve"> method</w:t>
+      </w:r>
+      <w:r>
+        <w:rPr>
+          <w:rFonts w:ascii="Georgia" w:hAnsi="Georgia"/>
+          <w:sz w:val="24"/>
+          <w:szCs w:val="24"/>
+        </w:rPr>
+        <w:t>s</w:t>
+      </w:r>
+      <w:r>
+        <w:rPr>
+          <w:rFonts w:ascii="Georgia" w:hAnsi="Georgia"/>
+          <w:sz w:val="24"/>
+          <w:szCs w:val="24"/>
+        </w:rPr>
+        <w:t>.</w:t>
       </w:r>
     </w:p>
     <w:p>
@@ -937,16 +1392,47 @@
           <w:sz w:val="24"/>
           <w:szCs w:val="24"/>
         </w:rPr>
-        <w:t xml:space="preserve"> printArrays()</w:t>
-      </w:r>
-      <w:r>
-        <w:rPr>
-          <w:rFonts w:ascii="Georgia" w:hAnsi="Georgia"/>
-          <w:sz w:val="24"/>
-          <w:szCs w:val="24"/>
-        </w:rPr>
         <w:t xml:space="preserve"> </w:t>
       </w:r>
+      <w:proofErr w:type="spellStart"/>
+      <w:proofErr w:type="gramStart"/>
+      <w:r>
+        <w:rPr>
+          <w:rFonts w:ascii="Courier New" w:hAnsi="Courier New" w:cs="Courier New"/>
+          <w:b/>
+          <w:sz w:val="24"/>
+          <w:szCs w:val="24"/>
+        </w:rPr>
+        <w:t>printArrays</w:t>
+      </w:r>
+      <w:proofErr w:type="spellEnd"/>
+      <w:r>
+        <w:rPr>
+          <w:rFonts w:ascii="Courier New" w:hAnsi="Courier New" w:cs="Courier New"/>
+          <w:b/>
+          <w:sz w:val="24"/>
+          <w:szCs w:val="24"/>
+        </w:rPr>
+        <w:t>(</w:t>
+      </w:r>
+      <w:proofErr w:type="gramEnd"/>
+      <w:r>
+        <w:rPr>
+          <w:rFonts w:ascii="Courier New" w:hAnsi="Courier New" w:cs="Courier New"/>
+          <w:b/>
+          <w:sz w:val="24"/>
+          <w:szCs w:val="24"/>
+        </w:rPr>
+        <w:t>)</w:t>
+      </w:r>
+      <w:r>
+        <w:rPr>
+          <w:rFonts w:ascii="Georgia" w:hAnsi="Georgia"/>
+          <w:sz w:val="24"/>
+          <w:szCs w:val="24"/>
+        </w:rPr>
+        <w:t xml:space="preserve"> </w:t>
+      </w:r>
       <w:r>
         <w:rPr>
           <w:rFonts w:ascii="Georgia" w:hAnsi="Georgia"/>
@@ -962,15 +1448,33 @@
           <w:sz w:val="24"/>
           <w:szCs w:val="24"/>
         </w:rPr>
-        <w:t xml:space="preserve"> Create a m</w:t>
-      </w:r>
-      <w:r>
-        <w:rPr>
-          <w:rFonts w:ascii="Georgia" w:hAnsi="Georgia"/>
-          <w:sz w:val="24"/>
-          <w:szCs w:val="24"/>
-        </w:rPr>
-        <w:t>ethod that calls the printArray() method one time for each array we are testing in this exercise.</w:t>
+        <w:t xml:space="preserve"> Create a method that calls the </w:t>
+      </w:r>
+      <w:proofErr w:type="spellStart"/>
+      <w:r>
+        <w:rPr>
+          <w:rFonts w:ascii="Courier New" w:hAnsi="Courier New" w:cs="Courier New"/>
+          <w:sz w:val="24"/>
+          <w:szCs w:val="24"/>
+        </w:rPr>
+        <w:t>printArray</w:t>
+      </w:r>
+      <w:proofErr w:type="spellEnd"/>
+      <w:r>
+        <w:rPr>
+          <w:rFonts w:ascii="Courier New" w:hAnsi="Courier New" w:cs="Courier New"/>
+          <w:sz w:val="24"/>
+          <w:szCs w:val="24"/>
+        </w:rPr>
+        <w:t>()</w:t>
+      </w:r>
+      <w:r>
+        <w:rPr>
+          <w:rFonts w:ascii="Georgia" w:hAnsi="Georgia"/>
+          <w:sz w:val="24"/>
+          <w:szCs w:val="24"/>
+        </w:rPr>
+        <w:t xml:space="preserve"> method one time for each array we are testing in this exercise.</w:t>
       </w:r>
     </w:p>
     <w:p>
@@ -988,8 +1492,116 @@
           <w:sz w:val="24"/>
           <w:szCs w:val="24"/>
         </w:rPr>
-        <w:lastRenderedPageBreak/>
-        <w:t>Check your output.  Does it look good???</w:t>
+        <w:t>Check your output</w:t>
+      </w:r>
+      <w:r>
+        <w:rPr>
+          <w:rFonts w:ascii="Georgia" w:hAnsi="Georgia"/>
+          <w:sz w:val="24"/>
+          <w:szCs w:val="24"/>
+        </w:rPr>
+        <w:t xml:space="preserve"> by calling </w:t>
+      </w:r>
+      <w:proofErr w:type="spellStart"/>
+      <w:proofErr w:type="gramStart"/>
+      <w:r>
+        <w:rPr>
+          <w:rFonts w:ascii="Courier New" w:hAnsi="Courier New" w:cs="Courier New"/>
+          <w:sz w:val="24"/>
+          <w:szCs w:val="24"/>
+        </w:rPr>
+        <w:t>printArrays</w:t>
+      </w:r>
+      <w:proofErr w:type="spellEnd"/>
+      <w:r>
+        <w:rPr>
+          <w:rFonts w:ascii="Courier New" w:hAnsi="Courier New" w:cs="Courier New"/>
+          <w:sz w:val="24"/>
+          <w:szCs w:val="24"/>
+        </w:rPr>
+        <w:t>(</w:t>
+      </w:r>
+      <w:proofErr w:type="gramEnd"/>
+      <w:r>
+        <w:rPr>
+          <w:rFonts w:ascii="Courier New" w:hAnsi="Courier New" w:cs="Courier New"/>
+          <w:sz w:val="24"/>
+          <w:szCs w:val="24"/>
+        </w:rPr>
+        <w:t>)</w:t>
+      </w:r>
+      <w:r>
+        <w:rPr>
+          <w:rFonts w:ascii="Georgia" w:hAnsi="Georgia"/>
+          <w:sz w:val="24"/>
+          <w:szCs w:val="24"/>
+        </w:rPr>
+        <w:t xml:space="preserve"> at the end of your constructor</w:t>
+      </w:r>
+      <w:r>
+        <w:rPr>
+          <w:rFonts w:ascii="Georgia" w:hAnsi="Georgia"/>
+          <w:sz w:val="24"/>
+          <w:szCs w:val="24"/>
+        </w:rPr>
+        <w:t>.  Does it look good???</w:t>
+      </w:r>
+    </w:p>
+    <w:p>
+      <w:pPr>
+        <w:rPr>
+          <w:rFonts w:ascii="Georgia" w:hAnsi="Georgia"/>
+          <w:b/>
+          <w:bCs/>
+          <w:sz w:val="24"/>
+          <w:szCs w:val="24"/>
+        </w:rPr>
+      </w:pPr>
+    </w:p>
+    <w:p>
+      <w:pPr>
+        <w:rPr>
+          <w:rFonts w:ascii="Georgia" w:hAnsi="Georgia"/>
+          <w:b/>
+          <w:bCs/>
+          <w:sz w:val="24"/>
+          <w:szCs w:val="24"/>
+        </w:rPr>
+      </w:pPr>
+    </w:p>
+    <w:p>
+      <w:pPr>
+        <w:jc w:val="end"/>
+        <w:rPr>
+          <w:rFonts w:ascii="Georgia" w:hAnsi="Georgia"/>
+          <w:b/>
+          <w:bCs/>
+          <w:i/>
+          <w:sz w:val="24"/>
+          <w:szCs w:val="24"/>
+        </w:rPr>
+      </w:pPr>
+      <w:r>
+        <w:rPr>
+          <w:rFonts w:ascii="Georgia" w:hAnsi="Georgia"/>
+          <w:b/>
+          <w:bCs/>
+          <w:i/>
+          <w:sz w:val="24"/>
+          <w:szCs w:val="24"/>
+        </w:rPr>
+        <w:t>Continued on next page</w:t>
+      </w:r>
+      <w:r>
+        <w:rPr>
+          <w:rFonts w:ascii="Georgia" w:hAnsi="Georgia"/>
+          <w:b/>
+          <w:bCs/>
+          <w:i/>
+          <w:sz w:val="24"/>
+          <w:szCs w:val="24"/>
+        </w:rPr>
+        <w:br w:type="page"/>
       </w:r>
     </w:p>
     <w:p>
@@ -1004,6 +1616,7 @@
           <w:rFonts w:ascii="Georgia" w:hAnsi="Georgia"/>
           <w:sz w:val="24"/>
           <w:szCs w:val="24"/>
+          <w:highlight w:val="yellow"/>
         </w:rPr>
       </w:pPr>
       <w:r>
@@ -1013,9 +1626,13 @@
           <w:bCs/>
           <w:sz w:val="24"/>
           <w:szCs w:val="24"/>
-        </w:rPr>
+          <w:highlight w:val="yellow"/>
+        </w:rPr>
+        <w:lastRenderedPageBreak/>
         <w:t xml:space="preserve">Create the </w:t>
       </w:r>
+      <w:proofErr w:type="spellStart"/>
+      <w:proofErr w:type="gramStart"/>
       <w:r>
         <w:rPr>
           <w:rFonts w:ascii="Courier New" w:hAnsi="Courier New" w:cs="Courier New"/>
@@ -1023,16 +1640,42 @@
           <w:bCs/>
           <w:sz w:val="24"/>
           <w:szCs w:val="24"/>
-        </w:rPr>
-        <w:t>updateArrays()</w:t>
-      </w:r>
-      <w:r>
-        <w:rPr>
-          <w:rFonts w:ascii="Georgia" w:hAnsi="Georgia"/>
+          <w:highlight w:val="yellow"/>
+        </w:rPr>
+        <w:t>updateArrays</w:t>
+      </w:r>
+      <w:proofErr w:type="spellEnd"/>
+      <w:r>
+        <w:rPr>
+          <w:rFonts w:ascii="Courier New" w:hAnsi="Courier New" w:cs="Courier New"/>
           <w:b/>
           <w:bCs/>
           <w:sz w:val="24"/>
           <w:szCs w:val="24"/>
+          <w:highlight w:val="yellow"/>
+        </w:rPr>
+        <w:t>(</w:t>
+      </w:r>
+      <w:proofErr w:type="gramEnd"/>
+      <w:r>
+        <w:rPr>
+          <w:rFonts w:ascii="Courier New" w:hAnsi="Courier New" w:cs="Courier New"/>
+          <w:b/>
+          <w:bCs/>
+          <w:sz w:val="24"/>
+          <w:szCs w:val="24"/>
+          <w:highlight w:val="yellow"/>
+        </w:rPr>
+        <w:t>)</w:t>
+      </w:r>
+      <w:r>
+        <w:rPr>
+          <w:rFonts w:ascii="Georgia" w:hAnsi="Georgia"/>
+          <w:b/>
+          <w:bCs/>
+          <w:sz w:val="24"/>
+          <w:szCs w:val="24"/>
+          <w:highlight w:val="yellow"/>
         </w:rPr>
         <w:t xml:space="preserve"> method</w:t>
       </w:r>
@@ -1041,8 +1684,18 @@
           <w:rFonts w:ascii="Georgia" w:hAnsi="Georgia"/>
           <w:sz w:val="24"/>
           <w:szCs w:val="24"/>
+          <w:highlight w:val="yellow"/>
         </w:rPr>
         <w:t xml:space="preserve"> – This method will modify our arrays.</w:t>
+      </w:r>
+      <w:r>
+        <w:rPr>
+          <w:rFonts w:ascii="Georgia" w:hAnsi="Georgia"/>
+          <w:sz w:val="24"/>
+          <w:szCs w:val="24"/>
+          <w:highlight w:val="yellow"/>
+        </w:rPr>
+        <w:t xml:space="preserve">  Code the following logic into this method.</w:t>
       </w:r>
     </w:p>
     <w:p>
@@ -1057,15 +1710,46 @@
           <w:rFonts w:ascii="Georgia" w:hAnsi="Georgia"/>
           <w:sz w:val="24"/>
           <w:szCs w:val="24"/>
-        </w:rPr>
-      </w:pPr>
-      <w:r>
-        <w:rPr>
-          <w:rFonts w:ascii="Georgia" w:hAnsi="Georgia"/>
-          <w:sz w:val="24"/>
-          <w:szCs w:val="24"/>
-        </w:rPr>
-        <w:t xml:space="preserve"> HERE STOLL</w:t>
+          <w:highlight w:val="yellow"/>
+        </w:rPr>
+      </w:pPr>
+      <w:r>
+        <w:rPr>
+          <w:rFonts w:ascii="Georgia" w:hAnsi="Georgia"/>
+          <w:sz w:val="24"/>
+          <w:szCs w:val="24"/>
+          <w:highlight w:val="yellow"/>
+        </w:rPr>
+        <w:t xml:space="preserve"> </w:t>
+      </w:r>
+      <w:r>
+        <w:rPr>
+          <w:rFonts w:ascii="Georgia" w:hAnsi="Georgia"/>
+          <w:sz w:val="24"/>
+          <w:szCs w:val="24"/>
+          <w:highlight w:val="yellow"/>
+        </w:rPr>
+        <w:t xml:space="preserve">Modify </w:t>
+      </w:r>
+      <w:proofErr w:type="spellStart"/>
+      <w:r>
+        <w:rPr>
+          <w:rFonts w:ascii="Courier New" w:hAnsi="Courier New" w:cs="Courier New"/>
+          <w:sz w:val="24"/>
+          <w:szCs w:val="24"/>
+          <w:highlight w:val="yellow"/>
+        </w:rPr>
+        <w:t>intArray</w:t>
+      </w:r>
+      <w:proofErr w:type="spellEnd"/>
+      <w:r>
+        <w:rPr>
+          <w:rFonts w:ascii="Georgia" w:hAnsi="Georgia"/>
+          <w:sz w:val="24"/>
+          <w:szCs w:val="24"/>
+          <w:highlight w:val="yellow"/>
+        </w:rPr>
+        <w:t xml:space="preserve"> so that every odd number is multiplied by 10.</w:t>
       </w:r>
     </w:p>
     <w:p>
@@ -1080,8 +1764,456 @@
           <w:rFonts w:ascii="Georgia" w:hAnsi="Georgia"/>
           <w:sz w:val="24"/>
           <w:szCs w:val="24"/>
-        </w:rPr>
-      </w:pPr>
+          <w:highlight w:val="yellow"/>
+        </w:rPr>
+      </w:pPr>
+      <w:r>
+        <w:rPr>
+          <w:rFonts w:ascii="Georgia" w:hAnsi="Georgia"/>
+          <w:sz w:val="24"/>
+          <w:szCs w:val="24"/>
+          <w:highlight w:val="yellow"/>
+        </w:rPr>
+        <w:t xml:space="preserve">Modify the third element in the </w:t>
+      </w:r>
+      <w:proofErr w:type="spellStart"/>
+      <w:r>
+        <w:rPr>
+          <w:rFonts w:ascii="Courier New" w:hAnsi="Courier New" w:cs="Courier New"/>
+          <w:sz w:val="24"/>
+          <w:szCs w:val="24"/>
+          <w:highlight w:val="yellow"/>
+        </w:rPr>
+        <w:t>stringArray</w:t>
+      </w:r>
+      <w:proofErr w:type="spellEnd"/>
+      <w:r>
+        <w:rPr>
+          <w:rFonts w:ascii="Georgia" w:hAnsi="Georgia"/>
+          <w:sz w:val="24"/>
+          <w:szCs w:val="24"/>
+          <w:highlight w:val="yellow"/>
+        </w:rPr>
+        <w:t xml:space="preserve"> to say “This is the third element in the string array”</w:t>
+      </w:r>
+    </w:p>
+    <w:p>
+      <w:pPr>
+        <w:pStyle w:val="ListParagraph"/>
+        <w:numPr>
+          <w:ilvl w:val="1"/>
+          <w:numId w:val="6"/>
+        </w:numPr>
+        <w:spacing w:after="6pt"/>
+        <w:rPr>
+          <w:rFonts w:ascii="Georgia" w:hAnsi="Georgia"/>
+          <w:sz w:val="24"/>
+          <w:szCs w:val="24"/>
+          <w:highlight w:val="yellow"/>
+        </w:rPr>
+      </w:pPr>
+      <w:r>
+        <w:rPr>
+          <w:rFonts w:ascii="Georgia" w:hAnsi="Georgia"/>
+          <w:sz w:val="24"/>
+          <w:szCs w:val="24"/>
+          <w:highlight w:val="yellow"/>
+        </w:rPr>
+        <w:t xml:space="preserve">Modify the </w:t>
+      </w:r>
+      <w:r>
+        <w:rPr>
+          <w:rFonts w:ascii="Georgia" w:hAnsi="Georgia"/>
+          <w:sz w:val="24"/>
+          <w:szCs w:val="24"/>
+          <w:highlight w:val="yellow"/>
+        </w:rPr>
+        <w:t>last</w:t>
+      </w:r>
+      <w:r>
+        <w:rPr>
+          <w:rFonts w:ascii="Georgia" w:hAnsi="Georgia"/>
+          <w:sz w:val="24"/>
+          <w:szCs w:val="24"/>
+          <w:highlight w:val="yellow"/>
+        </w:rPr>
+        <w:t xml:space="preserve"> element in the </w:t>
+      </w:r>
+      <w:proofErr w:type="spellStart"/>
+      <w:r>
+        <w:rPr>
+          <w:rFonts w:ascii="Courier New" w:hAnsi="Courier New" w:cs="Courier New"/>
+          <w:sz w:val="24"/>
+          <w:szCs w:val="24"/>
+          <w:highlight w:val="yellow"/>
+        </w:rPr>
+        <w:t>stringArray</w:t>
+      </w:r>
+      <w:proofErr w:type="spellEnd"/>
+      <w:r>
+        <w:rPr>
+          <w:rFonts w:ascii="Georgia" w:hAnsi="Georgia"/>
+          <w:sz w:val="24"/>
+          <w:szCs w:val="24"/>
+          <w:highlight w:val="yellow"/>
+        </w:rPr>
+        <w:t xml:space="preserve"> to say “This is the </w:t>
+      </w:r>
+      <w:r>
+        <w:rPr>
+          <w:rFonts w:ascii="Georgia" w:hAnsi="Georgia"/>
+          <w:sz w:val="24"/>
+          <w:szCs w:val="24"/>
+          <w:highlight w:val="yellow"/>
+        </w:rPr>
+        <w:t>final</w:t>
+      </w:r>
+      <w:r>
+        <w:rPr>
+          <w:rFonts w:ascii="Georgia" w:hAnsi="Georgia"/>
+          <w:sz w:val="24"/>
+          <w:szCs w:val="24"/>
+          <w:highlight w:val="yellow"/>
+        </w:rPr>
+        <w:t xml:space="preserve"> element in the string array”</w:t>
+      </w:r>
+      <w:r>
+        <w:rPr>
+          <w:rFonts w:ascii="Georgia" w:hAnsi="Georgia"/>
+          <w:sz w:val="24"/>
+          <w:szCs w:val="24"/>
+          <w:highlight w:val="yellow"/>
+        </w:rPr>
+        <w:t xml:space="preserve">.  </w:t>
+      </w:r>
+    </w:p>
+    <w:p>
+      <w:pPr>
+        <w:pStyle w:val="ListParagraph"/>
+        <w:numPr>
+          <w:ilvl w:val="2"/>
+          <w:numId w:val="6"/>
+        </w:numPr>
+        <w:spacing w:after="6pt"/>
+        <w:rPr>
+          <w:rFonts w:ascii="Georgia" w:hAnsi="Georgia"/>
+          <w:sz w:val="24"/>
+          <w:szCs w:val="24"/>
+          <w:highlight w:val="yellow"/>
+        </w:rPr>
+      </w:pPr>
+      <w:r>
+        <w:rPr>
+          <w:rFonts w:ascii="Georgia" w:hAnsi="Georgia"/>
+          <w:sz w:val="24"/>
+          <w:szCs w:val="24"/>
+          <w:highlight w:val="yellow"/>
+        </w:rPr>
+        <w:t xml:space="preserve">Your code must determine the array length in order to figure out what is the last element.  </w:t>
+      </w:r>
+      <w:r>
+        <w:rPr>
+          <w:rFonts w:ascii="Georgia" w:hAnsi="Georgia"/>
+          <w:b/>
+          <w:sz w:val="20"/>
+          <w:szCs w:val="24"/>
+          <w:highlight w:val="yellow"/>
+        </w:rPr>
+        <w:t>No magic numbers!</w:t>
+      </w:r>
+    </w:p>
+    <w:p>
+      <w:pPr>
+        <w:pStyle w:val="ListParagraph"/>
+        <w:numPr>
+          <w:ilvl w:val="1"/>
+          <w:numId w:val="6"/>
+        </w:numPr>
+        <w:spacing w:after="6pt"/>
+        <w:rPr>
+          <w:rFonts w:ascii="Georgia" w:hAnsi="Georgia"/>
+          <w:sz w:val="24"/>
+          <w:szCs w:val="24"/>
+          <w:highlight w:val="yellow"/>
+        </w:rPr>
+      </w:pPr>
+      <w:r>
+        <w:rPr>
+          <w:rFonts w:ascii="Georgia" w:hAnsi="Georgia"/>
+          <w:sz w:val="24"/>
+          <w:szCs w:val="24"/>
+          <w:highlight w:val="yellow"/>
+        </w:rPr>
+        <w:t xml:space="preserve">  Modify the fifth element of the </w:t>
+      </w:r>
+      <w:proofErr w:type="spellStart"/>
+      <w:r>
+        <w:rPr>
+          <w:rFonts w:ascii="Georgia" w:hAnsi="Georgia"/>
+          <w:sz w:val="24"/>
+          <w:szCs w:val="24"/>
+          <w:highlight w:val="yellow"/>
+        </w:rPr>
+        <w:t>stringArrayList</w:t>
+      </w:r>
+      <w:proofErr w:type="spellEnd"/>
+      <w:r>
+        <w:rPr>
+          <w:rFonts w:ascii="Georgia" w:hAnsi="Georgia"/>
+          <w:sz w:val="24"/>
+          <w:szCs w:val="24"/>
+          <w:highlight w:val="yellow"/>
+        </w:rPr>
+        <w:t xml:space="preserve"> to say “</w:t>
+      </w:r>
+      <w:proofErr w:type="spellStart"/>
+      <w:r>
+        <w:rPr>
+          <w:rFonts w:ascii="Georgia" w:hAnsi="Georgia"/>
+          <w:i/>
+          <w:sz w:val="24"/>
+          <w:szCs w:val="24"/>
+          <w:highlight w:val="yellow"/>
+        </w:rPr>
+        <w:t>Yo</w:t>
+      </w:r>
+      <w:proofErr w:type="spellEnd"/>
+      <w:r>
+        <w:rPr>
+          <w:rFonts w:ascii="Georgia" w:hAnsi="Georgia"/>
+          <w:i/>
+          <w:sz w:val="24"/>
+          <w:szCs w:val="24"/>
+          <w:highlight w:val="yellow"/>
+        </w:rPr>
+        <w:t>, this is the fifth element dude”</w:t>
+      </w:r>
+      <w:r>
+        <w:rPr>
+          <w:rFonts w:ascii="Georgia" w:hAnsi="Georgia"/>
+          <w:sz w:val="24"/>
+          <w:szCs w:val="24"/>
+          <w:highlight w:val="yellow"/>
+        </w:rPr>
+        <w:t>.</w:t>
+      </w:r>
+    </w:p>
+    <w:p>
+      <w:pPr>
+        <w:pStyle w:val="ListParagraph"/>
+        <w:numPr>
+          <w:ilvl w:val="1"/>
+          <w:numId w:val="6"/>
+        </w:numPr>
+        <w:spacing w:after="6pt"/>
+        <w:rPr>
+          <w:rFonts w:ascii="Georgia" w:hAnsi="Georgia"/>
+          <w:sz w:val="24"/>
+          <w:szCs w:val="24"/>
+          <w:highlight w:val="yellow"/>
+        </w:rPr>
+      </w:pPr>
+      <w:r>
+        <w:rPr>
+          <w:rFonts w:ascii="Georgia" w:hAnsi="Georgia"/>
+          <w:sz w:val="24"/>
+          <w:szCs w:val="24"/>
+          <w:highlight w:val="yellow"/>
+        </w:rPr>
+        <w:t xml:space="preserve">Modify the last element in the </w:t>
+      </w:r>
+      <w:proofErr w:type="spellStart"/>
+      <w:r>
+        <w:rPr>
+          <w:rFonts w:ascii="Courier New" w:hAnsi="Courier New" w:cs="Courier New"/>
+          <w:sz w:val="24"/>
+          <w:szCs w:val="24"/>
+          <w:highlight w:val="yellow"/>
+        </w:rPr>
+        <w:t>stringArray</w:t>
+      </w:r>
+      <w:r>
+        <w:rPr>
+          <w:rFonts w:ascii="Courier New" w:hAnsi="Courier New" w:cs="Courier New"/>
+          <w:sz w:val="24"/>
+          <w:szCs w:val="24"/>
+          <w:highlight w:val="yellow"/>
+        </w:rPr>
+        <w:t>List</w:t>
+      </w:r>
+      <w:proofErr w:type="spellEnd"/>
+      <w:r>
+        <w:rPr>
+          <w:rFonts w:ascii="Georgia" w:hAnsi="Georgia"/>
+          <w:sz w:val="24"/>
+          <w:szCs w:val="24"/>
+          <w:highlight w:val="yellow"/>
+        </w:rPr>
+        <w:t xml:space="preserve"> to say “</w:t>
+      </w:r>
+      <w:r>
+        <w:rPr>
+          <w:rFonts w:ascii="Georgia" w:hAnsi="Georgia"/>
+          <w:sz w:val="24"/>
+          <w:szCs w:val="24"/>
+          <w:highlight w:val="yellow"/>
+        </w:rPr>
+        <w:t>Last element dude</w:t>
+      </w:r>
+      <w:r>
+        <w:rPr>
+          <w:rFonts w:ascii="Georgia" w:hAnsi="Georgia"/>
+          <w:sz w:val="24"/>
+          <w:szCs w:val="24"/>
+          <w:highlight w:val="yellow"/>
+        </w:rPr>
+        <w:t xml:space="preserve">”.  </w:t>
+      </w:r>
+    </w:p>
+    <w:p>
+      <w:pPr>
+        <w:pStyle w:val="ListParagraph"/>
+        <w:numPr>
+          <w:ilvl w:val="2"/>
+          <w:numId w:val="6"/>
+        </w:numPr>
+        <w:spacing w:after="6pt"/>
+        <w:rPr>
+          <w:rFonts w:ascii="Georgia" w:hAnsi="Georgia"/>
+          <w:sz w:val="24"/>
+          <w:szCs w:val="24"/>
+          <w:highlight w:val="yellow"/>
+        </w:rPr>
+      </w:pPr>
+      <w:r>
+        <w:rPr>
+          <w:rFonts w:ascii="Georgia" w:hAnsi="Georgia"/>
+          <w:sz w:val="24"/>
+          <w:szCs w:val="24"/>
+          <w:highlight w:val="yellow"/>
+        </w:rPr>
+        <w:t xml:space="preserve">Your code must determine the array length in order to figure out what is the last element.  </w:t>
+      </w:r>
+      <w:r>
+        <w:rPr>
+          <w:rFonts w:ascii="Georgia" w:hAnsi="Georgia"/>
+          <w:b/>
+          <w:sz w:val="20"/>
+          <w:szCs w:val="24"/>
+          <w:highlight w:val="yellow"/>
+        </w:rPr>
+        <w:t>No magic numbers!</w:t>
+      </w:r>
+    </w:p>
+    <w:p>
+      <w:pPr>
+        <w:pStyle w:val="ListParagraph"/>
+        <w:numPr>
+          <w:ilvl w:val="1"/>
+          <w:numId w:val="6"/>
+        </w:numPr>
+        <w:spacing w:after="6pt"/>
+        <w:rPr>
+          <w:rFonts w:ascii="Georgia" w:hAnsi="Georgia"/>
+          <w:sz w:val="24"/>
+          <w:szCs w:val="24"/>
+          <w:highlight w:val="yellow"/>
+        </w:rPr>
+      </w:pPr>
+      <w:r>
+        <w:rPr>
+          <w:rFonts w:ascii="Georgia" w:hAnsi="Georgia"/>
+          <w:sz w:val="24"/>
+          <w:szCs w:val="24"/>
+          <w:highlight w:val="yellow"/>
+        </w:rPr>
+        <w:t xml:space="preserve">Insert an element at the fifth position in your </w:t>
+      </w:r>
+      <w:proofErr w:type="spellStart"/>
+      <w:r>
+        <w:rPr>
+          <w:rFonts w:ascii="Georgia" w:hAnsi="Georgia"/>
+          <w:sz w:val="24"/>
+          <w:szCs w:val="24"/>
+          <w:highlight w:val="yellow"/>
+        </w:rPr>
+        <w:t>stringArrayList</w:t>
+      </w:r>
+      <w:proofErr w:type="spellEnd"/>
+      <w:r>
+        <w:rPr>
+          <w:rFonts w:ascii="Georgia" w:hAnsi="Georgia"/>
+          <w:sz w:val="24"/>
+          <w:szCs w:val="24"/>
+          <w:highlight w:val="yellow"/>
+        </w:rPr>
+        <w:t xml:space="preserve"> that says “This has been inserted”</w:t>
+      </w:r>
+    </w:p>
+    <w:p>
+      <w:pPr>
+        <w:pStyle w:val="ListParagraph"/>
+        <w:numPr>
+          <w:ilvl w:val="1"/>
+          <w:numId w:val="6"/>
+        </w:numPr>
+        <w:spacing w:after="6pt"/>
+        <w:rPr>
+          <w:rFonts w:ascii="Georgia" w:hAnsi="Georgia"/>
+          <w:sz w:val="24"/>
+          <w:szCs w:val="24"/>
+          <w:highlight w:val="yellow"/>
+        </w:rPr>
+      </w:pPr>
+      <w:r>
+        <w:rPr>
+          <w:rFonts w:ascii="Georgia" w:hAnsi="Georgia"/>
+          <w:sz w:val="24"/>
+          <w:szCs w:val="24"/>
+          <w:highlight w:val="yellow"/>
+        </w:rPr>
+        <w:t xml:space="preserve">Add an element to </w:t>
+      </w:r>
+      <w:proofErr w:type="spellStart"/>
+      <w:r>
+        <w:rPr>
+          <w:rFonts w:ascii="Georgia" w:hAnsi="Georgia"/>
+          <w:sz w:val="24"/>
+          <w:szCs w:val="24"/>
+          <w:highlight w:val="yellow"/>
+        </w:rPr>
+        <w:t>stringArrayList</w:t>
+      </w:r>
+      <w:proofErr w:type="spellEnd"/>
+      <w:r>
+        <w:rPr>
+          <w:rFonts w:ascii="Georgia" w:hAnsi="Georgia"/>
+          <w:sz w:val="24"/>
+          <w:szCs w:val="24"/>
+          <w:highlight w:val="yellow"/>
+        </w:rPr>
+        <w:t xml:space="preserve"> that says: “</w:t>
+      </w:r>
+      <w:proofErr w:type="spellStart"/>
+      <w:r>
+        <w:rPr>
+          <w:rFonts w:ascii="Georgia" w:hAnsi="Georgia"/>
+          <w:sz w:val="24"/>
+          <w:szCs w:val="24"/>
+          <w:highlight w:val="yellow"/>
+        </w:rPr>
+        <w:t>ArrayLists</w:t>
+      </w:r>
+      <w:proofErr w:type="spellEnd"/>
+      <w:r>
+        <w:rPr>
+          <w:rFonts w:ascii="Georgia" w:hAnsi="Georgia"/>
+          <w:sz w:val="24"/>
+          <w:szCs w:val="24"/>
+          <w:highlight w:val="yellow"/>
+        </w:rPr>
+        <w:t xml:space="preserve"> are really flexible. I like them”.</w:t>
+      </w:r>
     </w:p>
     <w:p>
       <w:pPr>
@@ -1130,16 +2262,9 @@
           <w:sz w:val="24"/>
           <w:szCs w:val="24"/>
         </w:rPr>
-        <w:t xml:space="preserve">Create an instance of </w:t>
-      </w:r>
-      <w:r>
-        <w:rPr>
-          <w:rFonts w:ascii="Georgia" w:hAnsi="Georgia"/>
-          <w:sz w:val="24"/>
-          <w:szCs w:val="24"/>
-        </w:rPr>
-        <w:t xml:space="preserve">the </w:t>
-      </w:r>
+        <w:t xml:space="preserve">Create an instance of the </w:t>
+      </w:r>
+      <w:proofErr w:type="spellStart"/>
       <w:r>
         <w:rPr>
           <w:rFonts w:ascii="Courier New" w:hAnsi="Courier New"/>
@@ -1148,6 +2273,7 @@
         </w:rPr>
         <w:t>ArrayTest</w:t>
       </w:r>
+      <w:proofErr w:type="spellEnd"/>
       <w:r>
         <w:rPr>
           <w:rFonts w:ascii="Georgia" w:hAnsi="Georgia"/>
@@ -1156,6 +2282,7 @@
         </w:rPr>
         <w:t xml:space="preserve"> class using the name </w:t>
       </w:r>
+      <w:proofErr w:type="spellStart"/>
       <w:r>
         <w:rPr>
           <w:rFonts w:ascii="Courier New" w:hAnsi="Courier New"/>
@@ -1164,6 +2291,7 @@
         </w:rPr>
         <w:t>arrayObj</w:t>
       </w:r>
+      <w:proofErr w:type="spellEnd"/>
       <w:r>
         <w:rPr>
           <w:rFonts w:ascii="Georgia" w:hAnsi="Georgia"/>
@@ -1211,7 +2339,25 @@
           <w:sz w:val="24"/>
           <w:szCs w:val="24"/>
         </w:rPr>
-        <w:t xml:space="preserve"> within a main() method defined within this class.</w:t>
+        <w:t xml:space="preserve"> within a </w:t>
+      </w:r>
+      <w:proofErr w:type="gramStart"/>
+      <w:r>
+        <w:rPr>
+          <w:rFonts w:ascii="Georgia" w:hAnsi="Georgia"/>
+          <w:sz w:val="24"/>
+          <w:szCs w:val="24"/>
+        </w:rPr>
+        <w:t>main(</w:t>
+      </w:r>
+      <w:proofErr w:type="gramEnd"/>
+      <w:r>
+        <w:rPr>
+          <w:rFonts w:ascii="Georgia" w:hAnsi="Georgia"/>
+          <w:sz w:val="24"/>
+          <w:szCs w:val="24"/>
+        </w:rPr>
+        <w:t>) method defined within this class.</w:t>
       </w:r>
     </w:p>
     <w:p>
@@ -1261,28 +2407,21 @@
           <w:ilvl w:val="2"/>
           <w:numId w:val="6"/>
         </w:numPr>
-        <w:spacing w:after="6pt" w:line="18pt" w:lineRule="auto"/>
-        <w:rPr>
-          <w:rFonts w:ascii="Georgia" w:hAnsi="Georgia"/>
-          <w:sz w:val="24"/>
-          <w:szCs w:val="24"/>
-        </w:rPr>
-      </w:pPr>
-      <w:r>
-        <w:rPr>
-          <w:rFonts w:ascii="Georgia" w:hAnsi="Georgia"/>
-          <w:sz w:val="24"/>
-          <w:szCs w:val="24"/>
-        </w:rPr>
-        <w:t>Note the exception thr</w:t>
-      </w:r>
-      <w:r>
-        <w:rPr>
-          <w:rFonts w:ascii="Georgia" w:hAnsi="Georgia"/>
-          <w:sz w:val="24"/>
-          <w:szCs w:val="24"/>
-        </w:rPr>
-        <w:t xml:space="preserve">own by Java.  </w:t>
+        <w:spacing w:after="0pt"/>
+        <w:ind w:start="108.70pt" w:hanging="9.35pt"/>
+        <w:rPr>
+          <w:rFonts w:ascii="Georgia" w:hAnsi="Georgia"/>
+          <w:sz w:val="24"/>
+          <w:szCs w:val="24"/>
+        </w:rPr>
+      </w:pPr>
+      <w:r>
+        <w:rPr>
+          <w:rFonts w:ascii="Georgia" w:hAnsi="Georgia"/>
+          <w:sz w:val="24"/>
+          <w:szCs w:val="24"/>
+        </w:rPr>
+        <w:t xml:space="preserve">Note the exception thrown by Java.  </w:t>
       </w:r>
       <w:r>
         <w:rPr>
@@ -1325,20 +2464,19 @@
           <w:ilvl w:val="1"/>
           <w:numId w:val="6"/>
         </w:numPr>
-        <w:spacing w:after="6pt" w:line="18pt" w:lineRule="auto"/>
-        <w:rPr>
-          <w:rFonts w:ascii="Georgia" w:hAnsi="Georgia"/>
-          <w:sz w:val="24"/>
-          <w:szCs w:val="24"/>
-        </w:rPr>
-      </w:pPr>
-      <w:r>
-        <w:rPr>
-          <w:rFonts w:ascii="Georgia" w:hAnsi="Georgia"/>
-          <w:sz w:val="24"/>
-          <w:szCs w:val="24"/>
-        </w:rPr>
-        <w:lastRenderedPageBreak/>
+        <w:spacing w:after="0pt"/>
+        <w:rPr>
+          <w:rFonts w:ascii="Georgia" w:hAnsi="Georgia"/>
+          <w:sz w:val="24"/>
+          <w:szCs w:val="24"/>
+        </w:rPr>
+      </w:pPr>
+      <w:r>
+        <w:rPr>
+          <w:rFonts w:ascii="Georgia" w:hAnsi="Georgia"/>
+          <w:sz w:val="24"/>
+          <w:szCs w:val="24"/>
+        </w:rPr>
         <w:t>Add the following lines of code after your instance has been created:</w:t>
       </w:r>
     </w:p>
@@ -1349,20 +2487,31 @@
           <w:ilvl w:val="2"/>
           <w:numId w:val="6"/>
         </w:numPr>
-        <w:spacing w:after="6pt" w:line="18pt" w:lineRule="auto"/>
-        <w:rPr>
-          <w:rFonts w:ascii="Georgia" w:hAnsi="Georgia"/>
-          <w:sz w:val="24"/>
-          <w:szCs w:val="24"/>
-        </w:rPr>
-      </w:pPr>
-      <w:r>
-        <w:rPr>
-          <w:rFonts w:ascii="Georgia" w:hAnsi="Georgia"/>
-          <w:sz w:val="24"/>
-          <w:szCs w:val="24"/>
-        </w:rPr>
-        <w:t>arrayObj.printArrays();</w:t>
+        <w:spacing w:after="6pt"/>
+        <w:ind w:start="108.70pt" w:hanging="9.35pt"/>
+        <w:rPr>
+          <w:rFonts w:ascii="Courier New" w:hAnsi="Courier New" w:cs="Courier New"/>
+          <w:sz w:val="24"/>
+          <w:szCs w:val="24"/>
+        </w:rPr>
+      </w:pPr>
+      <w:proofErr w:type="spellStart"/>
+      <w:r>
+        <w:rPr>
+          <w:rFonts w:ascii="Courier New" w:hAnsi="Courier New" w:cs="Courier New"/>
+          <w:sz w:val="24"/>
+          <w:szCs w:val="24"/>
+        </w:rPr>
+        <w:t>arrayObj.printArrays</w:t>
+      </w:r>
+      <w:proofErr w:type="spellEnd"/>
+      <w:r>
+        <w:rPr>
+          <w:rFonts w:ascii="Courier New" w:hAnsi="Courier New" w:cs="Courier New"/>
+          <w:sz w:val="24"/>
+          <w:szCs w:val="24"/>
+        </w:rPr>
+        <w:t>();</w:t>
       </w:r>
     </w:p>
     <w:p>
@@ -1372,13 +2521,89 @@
           <w:ilvl w:val="2"/>
           <w:numId w:val="6"/>
         </w:numPr>
-        <w:spacing w:after="6pt" w:line="18pt" w:lineRule="auto"/>
-        <w:rPr>
-          <w:rFonts w:ascii="Georgia" w:hAnsi="Georgia"/>
-          <w:sz w:val="24"/>
-          <w:szCs w:val="24"/>
-        </w:rPr>
-      </w:pPr>
+        <w:spacing w:after="6pt"/>
+        <w:ind w:start="108.70pt" w:hanging="9.35pt"/>
+        <w:rPr>
+          <w:rFonts w:ascii="Courier New" w:hAnsi="Courier New" w:cs="Courier New"/>
+          <w:sz w:val="24"/>
+          <w:szCs w:val="24"/>
+        </w:rPr>
+      </w:pPr>
+      <w:proofErr w:type="spellStart"/>
+      <w:r>
+        <w:rPr>
+          <w:rFonts w:ascii="Courier New" w:hAnsi="Courier New" w:cs="Courier New"/>
+          <w:sz w:val="24"/>
+          <w:szCs w:val="24"/>
+        </w:rPr>
+        <w:t>arrayObj.updateArrays</w:t>
+      </w:r>
+      <w:proofErr w:type="spellEnd"/>
+      <w:r>
+        <w:rPr>
+          <w:rFonts w:ascii="Courier New" w:hAnsi="Courier New" w:cs="Courier New"/>
+          <w:sz w:val="24"/>
+          <w:szCs w:val="24"/>
+        </w:rPr>
+        <w:t>();</w:t>
+      </w:r>
+    </w:p>
+    <w:p>
+      <w:pPr>
+        <w:pStyle w:val="ListParagraph"/>
+        <w:numPr>
+          <w:ilvl w:val="2"/>
+          <w:numId w:val="6"/>
+        </w:numPr>
+        <w:spacing w:after="6pt"/>
+        <w:ind w:start="108.70pt" w:hanging="9.35pt"/>
+        <w:rPr>
+          <w:rFonts w:ascii="Courier New" w:hAnsi="Courier New" w:cs="Courier New"/>
+          <w:sz w:val="24"/>
+          <w:szCs w:val="24"/>
+        </w:rPr>
+      </w:pPr>
+      <w:proofErr w:type="spellStart"/>
+      <w:r>
+        <w:rPr>
+          <w:rFonts w:ascii="Courier New" w:hAnsi="Courier New" w:cs="Courier New"/>
+          <w:sz w:val="24"/>
+          <w:szCs w:val="24"/>
+        </w:rPr>
+        <w:t>arrayObj.printArrays</w:t>
+      </w:r>
+      <w:proofErr w:type="spellEnd"/>
+      <w:r>
+        <w:rPr>
+          <w:rFonts w:ascii="Courier New" w:hAnsi="Courier New" w:cs="Courier New"/>
+          <w:sz w:val="24"/>
+          <w:szCs w:val="24"/>
+        </w:rPr>
+        <w:t>();</w:t>
+      </w:r>
+    </w:p>
+    <w:p>
+      <w:pPr>
+        <w:pStyle w:val="ListParagraph"/>
+        <w:numPr>
+          <w:ilvl w:val="1"/>
+          <w:numId w:val="6"/>
+        </w:numPr>
+        <w:spacing w:after="0pt"/>
+        <w:rPr>
+          <w:rFonts w:ascii="Georgia" w:hAnsi="Georgia" w:cs="Courier New"/>
+          <w:sz w:val="24"/>
+          <w:szCs w:val="24"/>
+        </w:rPr>
+      </w:pPr>
+      <w:r>
+        <w:rPr>
+          <w:rFonts w:ascii="Georgia" w:hAnsi="Georgia" w:cs="Courier New"/>
+          <w:sz w:val="24"/>
+          <w:szCs w:val="24"/>
+        </w:rPr>
+        <w:t>Check the output to determine if everything worked.</w:t>
+      </w:r>
     </w:p>
     <w:sectPr>
       <w:headerReference w:type="default" r:id="rId7"/>
@@ -1421,12 +2646,21 @@
         <w:sz w:val="16"/>
       </w:rPr>
     </w:pPr>
+    <w:proofErr w:type="gramStart"/>
     <w:r>
       <w:rPr>
         <w:i/>
         <w:sz w:val="16"/>
       </w:rPr>
-      <w:t>Stoll  2016-17</w:t>
+      <w:t>Stoll  2016</w:t>
+    </w:r>
+    <w:proofErr w:type="gramEnd"/>
+    <w:r>
+      <w:rPr>
+        <w:i/>
+        <w:sz w:val="16"/>
+      </w:rPr>
+      <w:t>-17</w:t>
     </w:r>
   </w:p>
 </w:ftr>
@@ -1471,14 +2705,7 @@
         <w:rFonts w:ascii="Georgia" w:hAnsi="Georgia"/>
         <w:szCs w:val="36"/>
       </w:rPr>
-      <w:t>CSA Java Arrays</w:t>
-    </w:r>
-    <w:r>
-      <w:rPr>
-        <w:rFonts w:ascii="Georgia" w:hAnsi="Georgia"/>
-        <w:szCs w:val="36"/>
-      </w:rPr>
-      <w:t xml:space="preserve"> Exercise 1</w:t>
+      <w:t>CSA Java Arrays Exercise 1</w:t>
     </w:r>
   </w:p>
 </w:hdr>

</xml_diff>